<commit_message>
Test Case 1 done
</commit_message>
<xml_diff>
--- a/TestResults/TestCase_1.docx
+++ b/TestResults/TestCase_1.docx
@@ -561,7 +561,7 @@
               <w:rPr>
                 <w:color w:val="008000"/>
               </w:rPr>
-              <w:t>&lt;Date&gt;</w:t>
+              <w:t>16/09/2024</w:t>
             </w:r>
           </w:p>
         </w:tc>
@@ -1311,6 +1311,13 @@
               </w:rPr>
               <w:t>Each category should lead to a distinct landing page with products listed</w:t>
             </w:r>
+            <w:r>
+              <w:rPr>
+                <w:sz w:val="18"/>
+                <w:szCs w:val="18"/>
+              </w:rPr>
+              <w:t>.</w:t>
+            </w:r>
           </w:p>
         </w:tc>
         <w:tc>
@@ -1360,7 +1367,7 @@
                 <w:sz w:val="18"/>
                 <w:szCs w:val="18"/>
               </w:rPr>
-              <w:t xml:space="preserve">User is navigated to </w:t>
+              <w:t>Each category lead to its own landing page with products listed.</w:t>
             </w:r>
           </w:p>
         </w:tc>
@@ -1603,7 +1610,7 @@
                 <w:sz w:val="18"/>
                 <w:szCs w:val="18"/>
               </w:rPr>
-              <w:t xml:space="preserve"> dashboard with successful</w:t>
+              <w:t xml:space="preserve"> </w:t>
             </w:r>
           </w:p>
         </w:tc>
@@ -1816,200 +1823,8 @@
                 <w:sz w:val="18"/>
                 <w:szCs w:val="18"/>
               </w:rPr>
-              <w:t xml:space="preserve"> login</w:t>
-            </w:r>
-          </w:p>
-        </w:tc>
-        <w:tc>
-          <w:tcPr>
-            <w:tcW w:w="1980" w:type="dxa"/>
-            <w:tcBorders>
-              <w:top w:val="nil"/>
-              <w:left w:val="nil"/>
-              <w:bottom w:val="single" w:sz="8" w:space="0" w:color="auto"/>
-              <w:right w:val="single" w:sz="8" w:space="0" w:color="auto"/>
-            </w:tcBorders>
-          </w:tcPr>
-          <w:p>
-            <w:pPr>
-              <w:pStyle w:val="DefaultParagraphFont"/>
-              <w:widowControl w:val="0"/>
-              <w:autoSpaceDE w:val="0"/>
-              <w:autoSpaceDN w:val="0"/>
-              <w:adjustRightInd w:val="0"/>
-              <w:rPr>
-                <w:sz w:val="18"/>
-                <w:szCs w:val="18"/>
-              </w:rPr>
-            </w:pPr>
-          </w:p>
-        </w:tc>
-        <w:tc>
-          <w:tcPr>
-            <w:tcW w:w="1260" w:type="dxa"/>
-            <w:tcBorders>
-              <w:top w:val="nil"/>
-              <w:left w:val="nil"/>
-              <w:bottom w:val="single" w:sz="8" w:space="0" w:color="auto"/>
-              <w:right w:val="single" w:sz="8" w:space="0" w:color="auto"/>
-            </w:tcBorders>
-          </w:tcPr>
-          <w:p>
-            <w:pPr>
-              <w:pStyle w:val="DefaultParagraphFont"/>
-              <w:widowControl w:val="0"/>
-              <w:autoSpaceDE w:val="0"/>
-              <w:autoSpaceDN w:val="0"/>
-              <w:adjustRightInd w:val="0"/>
-              <w:rPr>
-                <w:sz w:val="18"/>
-                <w:szCs w:val="18"/>
-              </w:rPr>
-            </w:pPr>
-          </w:p>
-        </w:tc>
-      </w:tr>
-      <w:tr>
-        <w:tblPrEx>
-          <w:tblCellMar>
-            <w:top w:w="0" w:type="dxa"/>
-            <w:left w:w="0" w:type="dxa"/>
-            <w:bottom w:w="0" w:type="dxa"/>
-            <w:right w:w="0" w:type="dxa"/>
-          </w:tblCellMar>
-        </w:tblPrEx>
-        <w:trPr>
-          <w:trHeight w:val="266"/>
-        </w:trPr>
-        <w:tc>
-          <w:tcPr>
-            <w:tcW w:w="660" w:type="dxa"/>
-            <w:tcBorders>
-              <w:top w:val="nil"/>
-              <w:left w:val="single" w:sz="8" w:space="0" w:color="auto"/>
-              <w:bottom w:val="single" w:sz="8" w:space="0" w:color="auto"/>
-              <w:right w:val="single" w:sz="8" w:space="0" w:color="auto"/>
-            </w:tcBorders>
-            <w:vAlign w:val="bottom"/>
-          </w:tcPr>
-          <w:p>
-            <w:pPr>
-              <w:pStyle w:val="DefaultParagraphFont"/>
-              <w:widowControl w:val="0"/>
-              <w:autoSpaceDE w:val="0"/>
-              <w:autoSpaceDN w:val="0"/>
-              <w:adjustRightInd w:val="0"/>
-              <w:jc w:val="center"/>
-              <w:rPr>
-                <w:sz w:val="18"/>
-                <w:szCs w:val="18"/>
-              </w:rPr>
-            </w:pPr>
-            <w:r>
-              <w:rPr>
-                <w:sz w:val="18"/>
-                <w:szCs w:val="18"/>
-              </w:rPr>
-              <w:t>4</w:t>
-            </w:r>
-          </w:p>
-        </w:tc>
-        <w:tc>
-          <w:tcPr>
-            <w:tcW w:w="2310" w:type="dxa"/>
-            <w:tcBorders>
-              <w:top w:val="nil"/>
-              <w:left w:val="nil"/>
-              <w:bottom w:val="single" w:sz="8" w:space="0" w:color="auto"/>
-              <w:right w:val="single" w:sz="8" w:space="0" w:color="auto"/>
-            </w:tcBorders>
-            <w:vAlign w:val="bottom"/>
-          </w:tcPr>
-          <w:p>
-            <w:pPr>
-              <w:pStyle w:val="DefaultParagraphFont"/>
-              <w:widowControl w:val="0"/>
-              <w:autoSpaceDE w:val="0"/>
-              <w:autoSpaceDN w:val="0"/>
-              <w:adjustRightInd w:val="0"/>
-              <w:rPr>
-                <w:sz w:val="18"/>
-                <w:szCs w:val="18"/>
-              </w:rPr>
-            </w:pPr>
-          </w:p>
-        </w:tc>
-        <w:tc>
-          <w:tcPr>
-            <w:tcW w:w="2160" w:type="dxa"/>
-            <w:tcBorders>
-              <w:top w:val="nil"/>
-              <w:left w:val="nil"/>
-              <w:bottom w:val="single" w:sz="8" w:space="0" w:color="auto"/>
-              <w:right w:val="single" w:sz="8" w:space="0" w:color="auto"/>
-            </w:tcBorders>
-            <w:vAlign w:val="bottom"/>
-          </w:tcPr>
-          <w:p>
-            <w:pPr>
-              <w:pStyle w:val="DefaultParagraphFont"/>
-              <w:widowControl w:val="0"/>
-              <w:autoSpaceDE w:val="0"/>
-              <w:autoSpaceDN w:val="0"/>
-              <w:adjustRightInd w:val="0"/>
-              <w:rPr>
-                <w:sz w:val="18"/>
-                <w:szCs w:val="18"/>
-              </w:rPr>
-            </w:pPr>
-          </w:p>
-        </w:tc>
-        <w:tc>
-          <w:tcPr>
-            <w:tcW w:w="2430" w:type="dxa"/>
-            <w:tcBorders>
-              <w:top w:val="nil"/>
-              <w:left w:val="nil"/>
-              <w:bottom w:val="single" w:sz="8" w:space="0" w:color="auto"/>
-              <w:right w:val="single" w:sz="8" w:space="0" w:color="auto"/>
-            </w:tcBorders>
-          </w:tcPr>
-          <w:p>
-            <w:pPr>
-              <w:pStyle w:val="DefaultParagraphFont"/>
-              <w:widowControl w:val="0"/>
-              <w:autoSpaceDE w:val="0"/>
-              <w:autoSpaceDN w:val="0"/>
-              <w:adjustRightInd w:val="0"/>
-              <w:rPr>
-                <w:sz w:val="18"/>
-                <w:szCs w:val="18"/>
-              </w:rPr>
-            </w:pPr>
-          </w:p>
-        </w:tc>
-        <w:tc>
-          <w:tcPr>
-            <w:tcW w:w="2250" w:type="dxa"/>
-            <w:tcBorders>
-              <w:top w:val="nil"/>
-              <w:left w:val="nil"/>
-              <w:bottom w:val="single" w:sz="8" w:space="0" w:color="auto"/>
-              <w:right w:val="single" w:sz="8" w:space="0" w:color="auto"/>
-            </w:tcBorders>
-          </w:tcPr>
-          <w:p>
-            <w:pPr>
-              <w:pStyle w:val="DefaultParagraphFont"/>
-              <w:widowControl w:val="0"/>
-              <w:autoSpaceDE w:val="0"/>
-              <w:autoSpaceDN w:val="0"/>
-              <w:adjustRightInd w:val="0"/>
-              <w:rPr>
-                <w:sz w:val="18"/>
-                <w:szCs w:val="18"/>
-              </w:rPr>
-            </w:pPr>
+              <w:t xml:space="preserve"> </w:t>
+            </w:r>
           </w:p>
         </w:tc>
         <w:tc>
@@ -2356,7 +2171,7 @@
           </mc:Choice>
           <mc:Fallback>
             <w:pict>
-              <v:line w14:anchorId="068B95D0" id="Line 11" o:spid="_x0000_s1026" style="position:absolute;z-index:-251660288;visibility:visible;mso-wrap-style:square;mso-width-percent:0;mso-height-percent:0;mso-wrap-distance-left:9pt;mso-wrap-distance-top:0;mso-wrap-distance-right:9pt;mso-wrap-distance-bottom:0;mso-position-horizontal:absolute;mso-position-horizontal-relative:text;mso-position-vertical:absolute;mso-position-vertical-relative:text;mso-width-percent:0;mso-height-percent:0;mso-width-relative:page;mso-height-relative:page" from="-.5pt,-12.9pt" to="658pt,-12.9pt" o:gfxdata="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" o:allowincell="f" strokeweight=".16931mm"/>
+              <v:line w14:anchorId="1BBB721D" id="Line 11" o:spid="_x0000_s1026" style="position:absolute;z-index:-251660288;visibility:visible;mso-wrap-style:square;mso-width-percent:0;mso-height-percent:0;mso-wrap-distance-left:9pt;mso-wrap-distance-top:0;mso-wrap-distance-right:9pt;mso-wrap-distance-bottom:0;mso-position-horizontal:absolute;mso-position-horizontal-relative:text;mso-position-vertical:absolute;mso-position-vertical-relative:text;mso-width-percent:0;mso-height-percent:0;mso-width-relative:page;mso-height-relative:page" from="-.5pt,-12.9pt" to="658pt,-12.9pt" o:gfxdata="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" o:allowincell="f" strokeweight=".16931mm"/>
             </w:pict>
           </mc:Fallback>
         </mc:AlternateContent>
@@ -2429,7 +2244,7 @@
           </mc:Choice>
           <mc:Fallback>
             <w:pict>
-              <v:line w14:anchorId="7C7DB39B" id="Line 12" o:spid="_x0000_s1026" style="position:absolute;z-index:-251659264;visibility:visible;mso-wrap-style:square;mso-width-percent:0;mso-height-percent:0;mso-wrap-distance-left:9pt;mso-wrap-distance-top:0;mso-wrap-distance-right:9pt;mso-wrap-distance-bottom:0;mso-position-horizontal:absolute;mso-position-horizontal-relative:text;mso-position-vertical:absolute;mso-position-vertical-relative:text;mso-width-percent:0;mso-height-percent:0;mso-width-relative:page;mso-height-relative:page" from="-.5pt,-12.9pt" to="-.5pt,42.8pt" o:gfxdata="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" o:allowincell="f" strokeweight=".48pt"/>
+              <v:line w14:anchorId="39B9F5EC" id="Line 12" o:spid="_x0000_s1026" style="position:absolute;z-index:-251659264;visibility:visible;mso-wrap-style:square;mso-width-percent:0;mso-height-percent:0;mso-wrap-distance-left:9pt;mso-wrap-distance-top:0;mso-wrap-distance-right:9pt;mso-wrap-distance-bottom:0;mso-position-horizontal:absolute;mso-position-horizontal-relative:text;mso-position-vertical:absolute;mso-position-vertical-relative:text;mso-width-percent:0;mso-height-percent:0;mso-width-relative:page;mso-height-relative:page" from="-.5pt,-12.9pt" to="-.5pt,42.8pt" o:gfxdata="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" o:allowincell="f" strokeweight=".48pt"/>
             </w:pict>
           </mc:Fallback>
         </mc:AlternateContent>
@@ -2502,7 +2317,7 @@
           </mc:Choice>
           <mc:Fallback>
             <w:pict>
-              <v:line w14:anchorId="4A82BE92" id="Line 13" o:spid="_x0000_s1026" style="position:absolute;z-index:-251658240;visibility:visible;mso-wrap-style:square;mso-width-percent:0;mso-height-percent:0;mso-wrap-distance-left:9pt;mso-wrap-distance-top:0;mso-wrap-distance-right:9pt;mso-wrap-distance-bottom:0;mso-position-horizontal:absolute;mso-position-horizontal-relative:text;mso-position-vertical:absolute;mso-position-vertical-relative:text;mso-width-percent:0;mso-height-percent:0;mso-width-relative:page;mso-height-relative:page" from="658pt,-12.9pt" to="658pt,42.8pt" o:gfxdata="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" o:allowincell="f" strokeweight=".16931mm"/>
+              <v:line w14:anchorId="759C47DC" id="Line 13" o:spid="_x0000_s1026" style="position:absolute;z-index:-251658240;visibility:visible;mso-wrap-style:square;mso-width-percent:0;mso-height-percent:0;mso-wrap-distance-left:9pt;mso-wrap-distance-top:0;mso-wrap-distance-right:9pt;mso-wrap-distance-bottom:0;mso-position-horizontal:absolute;mso-position-horizontal-relative:text;mso-position-vertical:absolute;mso-position-vertical-relative:text;mso-width-percent:0;mso-height-percent:0;mso-width-relative:page;mso-height-relative:page" from="658pt,-12.9pt" to="658pt,42.8pt" o:gfxdata="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" o:allowincell="f" strokeweight=".16931mm"/>
             </w:pict>
           </mc:Fallback>
         </mc:AlternateContent>
@@ -2575,17 +2390,13 @@
           </mc:Choice>
           <mc:Fallback>
             <w:pict>
-              <v:line w14:anchorId="62B4E553" id="Line 14" o:spid="_x0000_s1026" style="position:absolute;z-index:-251657216;visibility:visible;mso-wrap-style:square;mso-width-percent:0;mso-height-percent:0;mso-wrap-distance-left:9pt;mso-wrap-distance-top:0;mso-wrap-distance-right:9pt;mso-wrap-distance-bottom:0;mso-position-horizontal:absolute;mso-position-horizontal-relative:text;mso-position-vertical:absolute;mso-position-vertical-relative:text;mso-width-percent:0;mso-height-percent:0;mso-width-relative:page;mso-height-relative:page" from="-.5pt,42.8pt" to="658pt,42.8pt" o:gfxdata="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" o:allowincell="f" strokeweight=".16931mm"/>
+              <v:line w14:anchorId="007C4EAF" id="Line 14" o:spid="_x0000_s1026" style="position:absolute;z-index:-251657216;visibility:visible;mso-wrap-style:square;mso-width-percent:0;mso-height-percent:0;mso-wrap-distance-left:9pt;mso-wrap-distance-top:0;mso-wrap-distance-right:9pt;mso-wrap-distance-bottom:0;mso-position-horizontal:absolute;mso-position-horizontal-relative:text;mso-position-vertical:absolute;mso-position-vertical-relative:text;mso-width-percent:0;mso-height-percent:0;mso-width-relative:page;mso-height-relative:page" from="-.5pt,42.8pt" to="658pt,42.8pt" o:gfxdata="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" o:allowincell="f" strokeweight=".16931mm"/>
             </w:pict>
           </mc:Fallback>
         </mc:AlternateContent>
       </w:r>
       <w:r>
         <w:tab/>
-        <w:t>User is validated with database and successfully login to account</w:t>
-      </w:r>
-      <w:r>
-        <w:t>. The account session details are logged in database.</w:t>
       </w:r>
     </w:p>
     <w:p/>

</xml_diff>